<commit_message>
Envio Final do Documento de Requisitos (BRD)
Finalização do BRD
</commit_message>
<xml_diff>
--- a/Documentacao/1.0/Documento de Requisitos do Negócio - BRD.docx
+++ b/Documentacao/1.0/Documento de Requisitos do Negócio - BRD.docx
@@ -2077,15 +2077,7 @@
         <w:rPr>
           <w:lang w:val="pt-BR"/>
         </w:rPr>
-        <w:t xml:space="preserve"> </w:t>
-      </w:r>
-      <w:bookmarkStart w:id="1" w:name="_GoBack"/>
-      <w:bookmarkEnd w:id="1"/>
-      <w:r>
-        <w:rPr>
-          <w:lang w:val="pt-BR"/>
-        </w:rPr>
-        <w:t>Bootstrap</w:t>
+        <w:t xml:space="preserve"> Bootstrap</w:t>
       </w:r>
       <w:r>
         <w:rPr>
@@ -2402,32 +2394,32 @@
           <w:lang w:val="pt-BR"/>
         </w:rPr>
       </w:pPr>
-      <w:bookmarkStart w:id="2" w:name="_Toc516994100"/>
-      <w:bookmarkStart w:id="3" w:name="_Toc516994121"/>
-      <w:bookmarkStart w:id="4" w:name="_Toc517082531"/>
-      <w:bookmarkStart w:id="5" w:name="_Toc517082553"/>
-      <w:bookmarkStart w:id="6" w:name="_Toc517083229"/>
-      <w:bookmarkStart w:id="7" w:name="_Toc517083437"/>
-      <w:bookmarkStart w:id="8" w:name="_Toc517083543"/>
-      <w:bookmarkStart w:id="9" w:name="_Toc517083621"/>
-      <w:bookmarkStart w:id="10" w:name="_Toc517084796"/>
-      <w:bookmarkStart w:id="11" w:name="_Toc517085877"/>
-      <w:bookmarkStart w:id="12" w:name="_Toc517085894"/>
-      <w:bookmarkStart w:id="13" w:name="_Toc517086382"/>
-      <w:bookmarkStart w:id="14" w:name="_Toc517143854"/>
-      <w:bookmarkStart w:id="15" w:name="_Toc517143905"/>
-      <w:bookmarkStart w:id="16" w:name="_Toc517143978"/>
-      <w:bookmarkStart w:id="17" w:name="_Toc517144002"/>
-      <w:bookmarkStart w:id="18" w:name="_Toc517144878"/>
-      <w:bookmarkStart w:id="19" w:name="_Toc517145270"/>
-      <w:bookmarkStart w:id="20" w:name="_Toc517251682"/>
-      <w:bookmarkStart w:id="21" w:name="_Toc517858348"/>
-      <w:bookmarkStart w:id="22" w:name="_Toc535476632"/>
-      <w:bookmarkStart w:id="23" w:name="_Toc162086756"/>
-      <w:bookmarkStart w:id="24" w:name="_Toc162164855"/>
-      <w:bookmarkStart w:id="25" w:name="_Toc162164957"/>
-      <w:bookmarkStart w:id="26" w:name="_Toc163449939"/>
-      <w:bookmarkStart w:id="27" w:name="_Toc182888896"/>
+      <w:bookmarkStart w:id="1" w:name="_Toc516994100"/>
+      <w:bookmarkStart w:id="2" w:name="_Toc516994121"/>
+      <w:bookmarkStart w:id="3" w:name="_Toc517082531"/>
+      <w:bookmarkStart w:id="4" w:name="_Toc517082553"/>
+      <w:bookmarkStart w:id="5" w:name="_Toc517083229"/>
+      <w:bookmarkStart w:id="6" w:name="_Toc517083437"/>
+      <w:bookmarkStart w:id="7" w:name="_Toc517083543"/>
+      <w:bookmarkStart w:id="8" w:name="_Toc517083621"/>
+      <w:bookmarkStart w:id="9" w:name="_Toc517084796"/>
+      <w:bookmarkStart w:id="10" w:name="_Toc517085877"/>
+      <w:bookmarkStart w:id="11" w:name="_Toc517085894"/>
+      <w:bookmarkStart w:id="12" w:name="_Toc517086382"/>
+      <w:bookmarkStart w:id="13" w:name="_Toc517143854"/>
+      <w:bookmarkStart w:id="14" w:name="_Toc517143905"/>
+      <w:bookmarkStart w:id="15" w:name="_Toc517143978"/>
+      <w:bookmarkStart w:id="16" w:name="_Toc517144002"/>
+      <w:bookmarkStart w:id="17" w:name="_Toc517144878"/>
+      <w:bookmarkStart w:id="18" w:name="_Toc517145270"/>
+      <w:bookmarkStart w:id="19" w:name="_Toc517251682"/>
+      <w:bookmarkStart w:id="20" w:name="_Toc517858348"/>
+      <w:bookmarkStart w:id="21" w:name="_Toc535476632"/>
+      <w:bookmarkStart w:id="22" w:name="_Toc162086756"/>
+      <w:bookmarkStart w:id="23" w:name="_Toc162164855"/>
+      <w:bookmarkStart w:id="24" w:name="_Toc162164957"/>
+      <w:bookmarkStart w:id="25" w:name="_Toc163449939"/>
+      <w:bookmarkStart w:id="26" w:name="_Toc182888896"/>
       <w:r>
         <w:rPr>
           <w:lang w:val="pt-BR"/>
@@ -2442,44 +2434,16 @@
           <w:lang w:val="pt-BR"/>
         </w:rPr>
       </w:pPr>
-    </w:p>
-    <w:p>
-      <w:pPr>
-        <w:pStyle w:val="Ttulo2"/>
-        <w:rPr>
-          <w:lang w:val="pt-BR"/>
-        </w:rPr>
-      </w:pPr>
-      <w:r>
-        <w:rPr>
-          <w:lang w:val="pt-BR"/>
-        </w:rPr>
-        <w:lastRenderedPageBreak/>
-        <w:t>Caso de Uso do Processo Futuro</w:t>
-      </w:r>
-    </w:p>
-    <w:p>
-      <w:pPr>
-        <w:pStyle w:val="Ttulo1"/>
-        <w:numPr>
-          <w:ilvl w:val="0"/>
-          <w:numId w:val="0"/>
-        </w:numPr>
-        <w:ind w:left="432"/>
-        <w:rPr>
-          <w:lang w:val="pt-BR"/>
-        </w:rPr>
-      </w:pPr>
       <w:r>
         <w:rPr>
           <w:noProof/>
           <w:lang w:val="pt-BR" w:eastAsia="pt-BR"/>
         </w:rPr>
         <w:drawing>
-          <wp:inline distT="0" distB="0" distL="0" distR="0" wp14:anchorId="241C1C82" wp14:editId="657E7DFE">
-            <wp:extent cx="8277225" cy="5156304"/>
-            <wp:effectExtent l="19050" t="19050" r="9525" b="25400"/>
-            <wp:docPr id="65" name="Imagem 65" descr="C:\Users\warley\AppData\Local\Microsoft\Windows\INetCacheContent.Word\Caso de Uso.png"/>
+          <wp:inline distT="0" distB="0" distL="0" distR="0">
+            <wp:extent cx="7077075" cy="5324353"/>
+            <wp:effectExtent l="0" t="0" r="0" b="0"/>
+            <wp:docPr id="1" name="Imagem 1" descr="C:\Users\warley\AppData\Local\Microsoft\Windows\INetCacheContent.Word\modelo relacional.png"/>
             <wp:cNvGraphicFramePr>
               <a:graphicFrameLocks xmlns:a="http://schemas.openxmlformats.org/drawingml/2006/main" noChangeAspect="1"/>
             </wp:cNvGraphicFramePr>
@@ -2487,7 +2451,7 @@
               <a:graphicData uri="http://schemas.openxmlformats.org/drawingml/2006/picture">
                 <pic:pic xmlns:pic="http://schemas.openxmlformats.org/drawingml/2006/picture">
                   <pic:nvPicPr>
-                    <pic:cNvPr id="0" name="Picture 410" descr="C:\Users\warley\AppData\Local\Microsoft\Windows\INetCacheContent.Word\Caso de Uso.png"/>
+                    <pic:cNvPr id="0" name="Picture 4" descr="C:\Users\warley\AppData\Local\Microsoft\Windows\INetCacheContent.Word\modelo relacional.png"/>
                     <pic:cNvPicPr>
                       <a:picLocks noChangeAspect="1" noChangeArrowheads="1"/>
                     </pic:cNvPicPr>
@@ -2508,7 +2472,91 @@
                   <pic:spPr bwMode="auto">
                     <a:xfrm>
                       <a:off x="0" y="0"/>
-                      <a:ext cx="8284964" cy="5161125"/>
+                      <a:ext cx="7104182" cy="5344747"/>
+                    </a:xfrm>
+                    <a:prstGeom prst="rect">
+                      <a:avLst/>
+                    </a:prstGeom>
+                    <a:noFill/>
+                    <a:ln>
+                      <a:noFill/>
+                    </a:ln>
+                  </pic:spPr>
+                </pic:pic>
+              </a:graphicData>
+            </a:graphic>
+          </wp:inline>
+        </w:drawing>
+      </w:r>
+      <w:bookmarkStart w:id="27" w:name="_GoBack"/>
+      <w:bookmarkEnd w:id="27"/>
+    </w:p>
+    <w:p>
+      <w:pPr>
+        <w:pStyle w:val="Ttulo2"/>
+        <w:rPr>
+          <w:lang w:val="pt-BR"/>
+        </w:rPr>
+      </w:pPr>
+      <w:r>
+        <w:rPr>
+          <w:lang w:val="pt-BR"/>
+        </w:rPr>
+        <w:lastRenderedPageBreak/>
+        <w:t>Caso de Uso do Processo Futuro</w:t>
+      </w:r>
+    </w:p>
+    <w:p>
+      <w:pPr>
+        <w:pStyle w:val="Ttulo1"/>
+        <w:numPr>
+          <w:ilvl w:val="0"/>
+          <w:numId w:val="0"/>
+        </w:numPr>
+        <w:ind w:left="432"/>
+        <w:rPr>
+          <w:lang w:val="pt-BR"/>
+        </w:rPr>
+      </w:pPr>
+      <w:r>
+        <w:rPr>
+          <w:noProof/>
+          <w:lang w:val="pt-BR" w:eastAsia="pt-BR"/>
+        </w:rPr>
+        <w:drawing>
+          <wp:inline distT="0" distB="0" distL="0" distR="0" wp14:anchorId="241C1C82" wp14:editId="657E7DFE">
+            <wp:extent cx="8368799" cy="5213350"/>
+            <wp:effectExtent l="19050" t="19050" r="13335" b="25400"/>
+            <wp:docPr id="65" name="Imagem 65" descr="C:\Users\warley\AppData\Local\Microsoft\Windows\INetCacheContent.Word\Caso de Uso.png"/>
+            <wp:cNvGraphicFramePr>
+              <a:graphicFrameLocks xmlns:a="http://schemas.openxmlformats.org/drawingml/2006/main" noChangeAspect="1"/>
+            </wp:cNvGraphicFramePr>
+            <a:graphic xmlns:a="http://schemas.openxmlformats.org/drawingml/2006/main">
+              <a:graphicData uri="http://schemas.openxmlformats.org/drawingml/2006/picture">
+                <pic:pic xmlns:pic="http://schemas.openxmlformats.org/drawingml/2006/picture">
+                  <pic:nvPicPr>
+                    <pic:cNvPr id="0" name="Picture 410" descr="C:\Users\warley\AppData\Local\Microsoft\Windows\INetCacheContent.Word\Caso de Uso.png"/>
+                    <pic:cNvPicPr>
+                      <a:picLocks noChangeAspect="1" noChangeArrowheads="1"/>
+                    </pic:cNvPicPr>
+                  </pic:nvPicPr>
+                  <pic:blipFill>
+                    <a:blip r:embed="rId15">
+                      <a:extLst>
+                        <a:ext uri="{28A0092B-C50C-407E-A947-70E740481C1C}">
+                          <a14:useLocalDpi xmlns:a14="http://schemas.microsoft.com/office/drawing/2010/main" val="0"/>
+                        </a:ext>
+                      </a:extLst>
+                    </a:blip>
+                    <a:srcRect/>
+                    <a:stretch>
+                      <a:fillRect/>
+                    </a:stretch>
+                  </pic:blipFill>
+                  <pic:spPr bwMode="auto">
+                    <a:xfrm>
+                      <a:off x="0" y="0"/>
+                      <a:ext cx="8368799" cy="5213350"/>
                     </a:xfrm>
                     <a:prstGeom prst="rect">
                       <a:avLst/>
@@ -2531,6 +2579,7 @@
         </w:drawing>
       </w:r>
     </w:p>
+    <w:bookmarkEnd w:id="1"/>
     <w:bookmarkEnd w:id="2"/>
     <w:bookmarkEnd w:id="3"/>
     <w:bookmarkEnd w:id="4"/>
@@ -2556,7 +2605,6 @@
     <w:bookmarkEnd w:id="24"/>
     <w:bookmarkEnd w:id="25"/>
     <w:bookmarkEnd w:id="26"/>
-    <w:bookmarkEnd w:id="27"/>
     <w:p>
       <w:pPr>
         <w:pStyle w:val="Ttulo1"/>
@@ -3294,6 +3342,7 @@
             <w:pPr>
               <w:spacing w:before="0" w:after="0"/>
               <w:ind w:left="74" w:right="153"/>
+              <w:jc w:val="both"/>
               <w:rPr>
                 <w:b/>
                 <w:color w:val="009900"/>
@@ -3400,6 +3449,7 @@
             <w:pPr>
               <w:spacing w:before="0" w:after="0"/>
               <w:ind w:left="75" w:right="151"/>
+              <w:jc w:val="both"/>
               <w:rPr>
                 <w:lang w:val="pt-BR"/>
               </w:rPr>
@@ -3425,6 +3475,7 @@
             <w:pPr>
               <w:spacing w:before="0" w:after="0"/>
               <w:ind w:left="75" w:right="151"/>
+              <w:jc w:val="both"/>
               <w:rPr>
                 <w:lang w:val="pt-BR"/>
               </w:rPr>
@@ -3556,6 +3607,7 @@
             <w:pPr>
               <w:spacing w:before="0" w:after="0"/>
               <w:ind w:left="75" w:right="151"/>
+              <w:jc w:val="both"/>
               <w:rPr>
                 <w:lang w:val="pt-BR"/>
               </w:rPr>
@@ -3582,6 +3634,7 @@
             <w:pPr>
               <w:spacing w:before="0" w:after="0"/>
               <w:ind w:left="75" w:right="151"/>
+              <w:jc w:val="both"/>
               <w:rPr>
                 <w:lang w:val="pt-BR"/>
               </w:rPr>
@@ -3714,6 +3767,7 @@
             <w:pPr>
               <w:spacing w:before="0" w:after="0"/>
               <w:ind w:left="75" w:right="151"/>
+              <w:jc w:val="both"/>
               <w:rPr>
                 <w:lang w:val="pt-BR"/>
               </w:rPr>
@@ -3740,6 +3794,7 @@
             <w:pPr>
               <w:spacing w:before="0" w:after="0"/>
               <w:ind w:left="75" w:right="151"/>
+              <w:jc w:val="both"/>
               <w:rPr>
                 <w:lang w:val="pt-BR"/>
               </w:rPr>
@@ -3872,6 +3927,7 @@
             <w:pPr>
               <w:spacing w:before="0" w:after="0"/>
               <w:ind w:left="75" w:right="151"/>
+              <w:jc w:val="both"/>
               <w:rPr>
                 <w:lang w:val="pt-BR"/>
               </w:rPr>
@@ -3898,6 +3954,7 @@
             <w:pPr>
               <w:spacing w:before="0" w:after="0"/>
               <w:ind w:left="75" w:right="151"/>
+              <w:jc w:val="both"/>
               <w:rPr>
                 <w:lang w:val="pt-BR"/>
               </w:rPr>
@@ -4024,6 +4081,7 @@
             <w:pPr>
               <w:spacing w:before="0" w:after="0"/>
               <w:ind w:left="75" w:right="151"/>
+              <w:jc w:val="both"/>
               <w:rPr>
                 <w:lang w:val="pt-BR"/>
               </w:rPr>
@@ -4050,6 +4108,7 @@
             <w:pPr>
               <w:spacing w:before="0" w:after="0"/>
               <w:ind w:left="75" w:right="151"/>
+              <w:jc w:val="both"/>
               <w:rPr>
                 <w:lang w:val="pt-BR"/>
               </w:rPr>
@@ -4170,6 +4229,7 @@
             <w:pPr>
               <w:spacing w:before="0" w:after="0"/>
               <w:ind w:left="75" w:right="151"/>
+              <w:jc w:val="both"/>
               <w:rPr>
                 <w:lang w:val="pt-BR"/>
               </w:rPr>
@@ -4196,6 +4256,7 @@
             <w:pPr>
               <w:spacing w:before="0" w:after="0"/>
               <w:ind w:left="75" w:right="151"/>
+              <w:jc w:val="both"/>
               <w:rPr>
                 <w:lang w:val="pt-BR"/>
               </w:rPr>
@@ -4316,6 +4377,7 @@
             <w:pPr>
               <w:spacing w:before="0" w:after="0"/>
               <w:ind w:left="75" w:right="151"/>
+              <w:jc w:val="both"/>
               <w:rPr>
                 <w:lang w:val="pt-BR"/>
               </w:rPr>
@@ -4342,6 +4404,7 @@
             <w:pPr>
               <w:spacing w:before="0" w:after="0"/>
               <w:ind w:left="75" w:right="151"/>
+              <w:jc w:val="both"/>
               <w:rPr>
                 <w:lang w:val="pt-BR"/>
               </w:rPr>
@@ -4403,7 +4466,6 @@
               <w:rPr>
                 <w:lang w:val="pt-BR"/>
               </w:rPr>
-              <w:lastRenderedPageBreak/>
               <w:t>FR-</w:t>
             </w:r>
             <w:r>
@@ -4475,15 +4537,23 @@
             <w:pPr>
               <w:spacing w:before="0" w:after="0"/>
               <w:ind w:left="75" w:right="151"/>
-              <w:rPr>
-                <w:lang w:val="pt-BR"/>
-              </w:rPr>
-            </w:pPr>
-            <w:r>
-              <w:rPr>
-                <w:lang w:val="pt-BR"/>
-              </w:rPr>
-              <w:t>Fluxo de gerar nova pesquisa, atribuição entre a pesquisa e instituição, seleciona assunto, cria a pesquisa, seleciona as 10 perguntas em base no assunto e disponibiliza a pesquisa para entrevistados.</w:t>
+              <w:jc w:val="both"/>
+              <w:rPr>
+                <w:lang w:val="pt-BR"/>
+              </w:rPr>
+            </w:pPr>
+            <w:r>
+              <w:rPr>
+                <w:lang w:val="pt-BR"/>
+              </w:rPr>
+              <w:t xml:space="preserve">Fluxo de gerar nova pesquisa, atribuição entre a pesquisa e instituição, seleciona assunto, cria a pesquisa, seleciona </w:t>
+            </w:r>
+            <w:r>
+              <w:rPr>
+                <w:lang w:val="pt-BR"/>
+              </w:rPr>
+              <w:lastRenderedPageBreak/>
+              <w:t>as 10 perguntas em base no assunto e disponibiliza a pesquisa para entrevistados.</w:t>
             </w:r>
           </w:p>
         </w:tc>
@@ -4501,14 +4571,16 @@
             <w:pPr>
               <w:spacing w:before="0" w:after="0"/>
               <w:ind w:left="75" w:right="151"/>
-              <w:rPr>
-                <w:lang w:val="pt-BR"/>
-              </w:rPr>
-            </w:pPr>
-            <w:r>
-              <w:rPr>
-                <w:lang w:val="pt-BR"/>
-              </w:rPr>
+              <w:jc w:val="both"/>
+              <w:rPr>
+                <w:lang w:val="pt-BR"/>
+              </w:rPr>
+            </w:pPr>
+            <w:r>
+              <w:rPr>
+                <w:lang w:val="pt-BR"/>
+              </w:rPr>
+              <w:lastRenderedPageBreak/>
               <w:t>Fluxo de disponibilização de nova pesquisa para os entrevistados.</w:t>
             </w:r>
           </w:p>
@@ -4561,6 +4633,7 @@
             <w:pPr>
               <w:spacing w:before="0" w:after="0"/>
               <w:ind w:left="75" w:right="151"/>
+              <w:jc w:val="both"/>
               <w:rPr>
                 <w:b/>
                 <w:color w:val="009900"/>
@@ -4658,6 +4731,7 @@
             <w:pPr>
               <w:spacing w:before="0" w:after="0"/>
               <w:ind w:left="75" w:right="151"/>
+              <w:jc w:val="both"/>
               <w:rPr>
                 <w:lang w:val="pt-BR"/>
               </w:rPr>
@@ -4684,6 +4758,7 @@
             <w:pPr>
               <w:spacing w:before="0" w:after="0"/>
               <w:ind w:left="75" w:right="151"/>
+              <w:jc w:val="both"/>
               <w:rPr>
                 <w:lang w:val="pt-BR"/>
               </w:rPr>
@@ -4798,6 +4873,7 @@
             <w:pPr>
               <w:spacing w:before="0" w:after="0"/>
               <w:ind w:left="75" w:right="151"/>
+              <w:jc w:val="both"/>
               <w:rPr>
                 <w:lang w:val="pt-BR"/>
               </w:rPr>
@@ -4824,6 +4900,7 @@
             <w:pPr>
               <w:spacing w:before="0" w:after="0"/>
               <w:ind w:left="75" w:right="151"/>
+              <w:jc w:val="both"/>
               <w:rPr>
                 <w:lang w:val="pt-BR"/>
               </w:rPr>
@@ -4878,6 +4955,7 @@
             <w:pPr>
               <w:spacing w:before="0" w:after="0"/>
               <w:ind w:left="75" w:right="151"/>
+              <w:jc w:val="both"/>
               <w:rPr>
                 <w:b/>
                 <w:color w:val="009900"/>
@@ -4975,6 +5053,7 @@
             <w:pPr>
               <w:spacing w:before="0" w:after="0"/>
               <w:ind w:left="75" w:right="151"/>
+              <w:jc w:val="both"/>
               <w:rPr>
                 <w:lang w:val="pt-BR"/>
               </w:rPr>
@@ -5001,6 +5080,7 @@
             <w:pPr>
               <w:spacing w:before="0" w:after="0"/>
               <w:ind w:left="75" w:right="151"/>
+              <w:jc w:val="both"/>
               <w:rPr>
                 <w:lang w:val="pt-BR"/>
               </w:rPr>
@@ -5061,6 +5141,7 @@
             <w:pPr>
               <w:spacing w:before="0" w:after="0"/>
               <w:ind w:left="75" w:right="151"/>
+              <w:jc w:val="both"/>
               <w:rPr>
                 <w:b/>
                 <w:color w:val="009900"/>
@@ -5158,6 +5239,7 @@
             <w:pPr>
               <w:spacing w:before="0" w:after="0"/>
               <w:ind w:left="75" w:right="151"/>
+              <w:jc w:val="both"/>
               <w:rPr>
                 <w:lang w:val="pt-BR"/>
               </w:rPr>
@@ -5184,6 +5266,7 @@
             <w:pPr>
               <w:spacing w:before="0" w:after="0"/>
               <w:ind w:left="75" w:right="151"/>
+              <w:jc w:val="both"/>
               <w:rPr>
                 <w:lang w:val="pt-BR"/>
               </w:rPr>
@@ -5244,6 +5327,7 @@
             <w:pPr>
               <w:spacing w:before="0" w:after="0"/>
               <w:ind w:left="75" w:right="151"/>
+              <w:jc w:val="both"/>
               <w:rPr>
                 <w:b/>
                 <w:color w:val="009900"/>
@@ -5341,6 +5425,7 @@
             <w:pPr>
               <w:spacing w:before="0" w:after="0"/>
               <w:ind w:left="105" w:right="151"/>
+              <w:jc w:val="both"/>
               <w:rPr>
                 <w:lang w:val="pt-BR"/>
               </w:rPr>
@@ -5367,6 +5452,7 @@
             <w:pPr>
               <w:spacing w:before="0" w:after="0"/>
               <w:ind w:left="75" w:right="151"/>
+              <w:jc w:val="both"/>
               <w:rPr>
                 <w:lang w:val="pt-BR"/>
               </w:rPr>
@@ -5735,10 +5821,10 @@
           <w:lang w:val="pt-BR"/>
         </w:rPr>
         <w:sectPr>
-          <w:headerReference w:type="default" r:id="rId15"/>
-          <w:footerReference w:type="default" r:id="rId16"/>
-          <w:headerReference w:type="first" r:id="rId17"/>
-          <w:footerReference w:type="first" r:id="rId18"/>
+          <w:headerReference w:type="default" r:id="rId16"/>
+          <w:footerReference w:type="default" r:id="rId17"/>
+          <w:headerReference w:type="first" r:id="rId18"/>
+          <w:footerReference w:type="first" r:id="rId19"/>
           <w:pgSz w:w="15840" w:h="12240" w:orient="landscape"/>
           <w:pgMar w:top="1080" w:right="1080" w:bottom="1080" w:left="1080" w:header="720" w:footer="720" w:gutter="0"/>
           <w:cols w:space="720"/>
@@ -5777,6 +5863,8 @@
     </w:p>
     <w:p>
       <w:pPr>
+        <w:ind w:left="576"/>
+        <w:jc w:val="both"/>
         <w:rPr>
           <w:b/>
           <w:lang w:val="pt-BR"/>
@@ -5793,17 +5881,13 @@
         <w:rPr>
           <w:lang w:val="pt-BR"/>
         </w:rPr>
-        <w:t>Ministério da Educação</w:t>
-      </w:r>
-      <w:r>
-        <w:rPr>
-          <w:lang w:val="pt-BR"/>
-        </w:rPr>
-        <w:t xml:space="preserve"> (Brasil).</w:t>
+        <w:t>Ministério da Educação (Brasil).</w:t>
       </w:r>
     </w:p>
     <w:p>
       <w:pPr>
+        <w:ind w:left="576"/>
+        <w:jc w:val="both"/>
         <w:rPr>
           <w:lang w:val="pt-BR"/>
         </w:rPr>
@@ -5824,6 +5908,8 @@
     </w:p>
     <w:p>
       <w:pPr>
+        <w:ind w:left="576"/>
+        <w:jc w:val="both"/>
         <w:rPr>
           <w:lang w:val="pt-BR"/>
         </w:rPr>
@@ -5839,23 +5925,13 @@
         <w:rPr>
           <w:lang w:val="pt-BR"/>
         </w:rPr>
-        <w:t xml:space="preserve">: </w:t>
-      </w:r>
-      <w:r>
-        <w:rPr>
-          <w:lang w:val="pt-BR"/>
-        </w:rPr>
-        <w:t>Instituto Nacional de Estudos e Pesquisas Educacionais Anísio Teixeira</w:t>
-      </w:r>
-      <w:r>
-        <w:rPr>
-          <w:lang w:val="pt-BR"/>
-        </w:rPr>
-        <w:t>.</w:t>
+        <w:t>: Instituto Nacional de Estudos e Pesquisas Educacionais Anísio Teixeira.</w:t>
       </w:r>
     </w:p>
     <w:p>
       <w:pPr>
+        <w:ind w:left="576"/>
+        <w:jc w:val="both"/>
         <w:rPr>
           <w:lang w:val="pt-BR"/>
         </w:rPr>
@@ -5888,6 +5964,8 @@
     </w:p>
     <w:p>
       <w:pPr>
+        <w:ind w:left="576"/>
+        <w:jc w:val="both"/>
         <w:rPr>
           <w:lang w:val="pt-BR"/>
         </w:rPr>
@@ -5938,6 +6016,8 @@
     </w:p>
     <w:p>
       <w:pPr>
+        <w:ind w:left="576"/>
+        <w:jc w:val="both"/>
         <w:rPr>
           <w:lang w:val="pt-BR"/>
         </w:rPr>
@@ -5977,7 +6057,7 @@
           <w:i w:val="0"/>
         </w:rPr>
       </w:pPr>
-      <w:hyperlink r:id="rId19" w:history="1">
+      <w:hyperlink r:id="rId20" w:history="1">
         <w:r>
           <w:rPr>
             <w:rStyle w:val="Hyperlink"/>
@@ -5997,7 +6077,7 @@
           <w:lang w:val="pt-BR"/>
         </w:rPr>
       </w:pPr>
-      <w:hyperlink r:id="rId20" w:history="1">
+      <w:hyperlink r:id="rId21" w:history="1">
         <w:r>
           <w:rPr>
             <w:rStyle w:val="Hyperlink"/>
@@ -6017,7 +6097,7 @@
           <w:lang w:val="pt-BR"/>
         </w:rPr>
       </w:pPr>
-      <w:hyperlink r:id="rId21" w:history="1">
+      <w:hyperlink r:id="rId22" w:history="1">
         <w:r>
           <w:rPr>
             <w:rStyle w:val="Hyperlink"/>
@@ -6037,7 +6117,7 @@
           <w:lang w:val="pt-BR"/>
         </w:rPr>
       </w:pPr>
-      <w:hyperlink r:id="rId22" w:history="1">
+      <w:hyperlink r:id="rId23" w:history="1">
         <w:r>
           <w:rPr>
             <w:rStyle w:val="Hyperlink"/>
@@ -6057,7 +6137,7 @@
           <w:lang w:val="pt-BR"/>
         </w:rPr>
       </w:pPr>
-      <w:hyperlink r:id="rId23" w:history="1">
+      <w:hyperlink r:id="rId24" w:history="1">
         <w:r>
           <w:rPr>
             <w:rStyle w:val="Hyperlink"/>
@@ -6077,7 +6157,7 @@
           <w:lang w:val="pt-BR"/>
         </w:rPr>
       </w:pPr>
-      <w:hyperlink r:id="rId24" w:history="1">
+      <w:hyperlink r:id="rId25" w:history="1">
         <w:r>
           <w:rPr>
             <w:rStyle w:val="Hyperlink"/>
@@ -6090,10 +6170,10 @@
       </w:hyperlink>
     </w:p>
     <w:sectPr>
-      <w:headerReference w:type="default" r:id="rId25"/>
-      <w:footerReference w:type="default" r:id="rId26"/>
-      <w:headerReference w:type="first" r:id="rId27"/>
-      <w:footerReference w:type="first" r:id="rId28"/>
+      <w:headerReference w:type="default" r:id="rId26"/>
+      <w:footerReference w:type="default" r:id="rId27"/>
+      <w:headerReference w:type="first" r:id="rId28"/>
+      <w:footerReference w:type="first" r:id="rId29"/>
       <w:pgSz w:w="12240" w:h="15840"/>
       <w:pgMar w:top="1080" w:right="1080" w:bottom="1080" w:left="1080" w:header="720" w:footer="720" w:gutter="0"/>
       <w:cols w:space="720"/>
@@ -6203,7 +6283,7 @@
               <v:shape id="_x0000_i1025" type="#_x0000_t75" style="width:12pt;height:12pt">
                 <v:imagedata r:id="rId1" o:title=""/>
               </v:shape>
-              <o:OLEObject Type="Embed" ProgID="PBrush" ShapeID="_x0000_i1025" DrawAspect="Content" ObjectID="_1533827739" r:id="rId2"/>
+              <o:OLEObject Type="Embed" ProgID="PBrush" ShapeID="_x0000_i1025" DrawAspect="Content" ObjectID="_1533828844" r:id="rId2"/>
             </w:object>
           </w:r>
         </w:p>
@@ -6249,7 +6329,7 @@
               <w:noProof/>
               <w:lang w:val="pt-BR"/>
             </w:rPr>
-            <w:t>2</w:t>
+            <w:t>3</w:t>
           </w:r>
           <w:r>
             <w:rPr>
@@ -6367,7 +6447,7 @@
               <v:shape id="_x0000_i1026" type="#_x0000_t75" style="width:12pt;height:12pt">
                 <v:imagedata r:id="rId1" o:title=""/>
               </v:shape>
-              <o:OLEObject Type="Embed" ProgID="PBrush" ShapeID="_x0000_i1026" DrawAspect="Content" ObjectID="_1533827740" r:id="rId2"/>
+              <o:OLEObject Type="Embed" ProgID="PBrush" ShapeID="_x0000_i1026" DrawAspect="Content" ObjectID="_1533828845" r:id="rId2"/>
             </w:object>
           </w:r>
         </w:p>
@@ -6417,7 +6497,7 @@
               <w:sz w:val="20"/>
               <w:lang w:val="pt-BR"/>
             </w:rPr>
-            <w:t>7</w:t>
+            <w:t>4</w:t>
           </w:r>
           <w:r>
             <w:rPr>
@@ -6731,7 +6811,7 @@
               <v:shape id="_x0000_i1027" type="#_x0000_t75" style="width:12pt;height:12pt">
                 <v:imagedata r:id="rId1" o:title=""/>
               </v:shape>
-              <o:OLEObject Type="Embed" ProgID="PBrush" ShapeID="_x0000_i1027" DrawAspect="Content" ObjectID="_1533827741" r:id="rId2"/>
+              <o:OLEObject Type="Embed" ProgID="PBrush" ShapeID="_x0000_i1027" DrawAspect="Content" ObjectID="_1533828846" r:id="rId2"/>
             </w:object>
           </w:r>
         </w:p>
@@ -12062,7 +12142,7 @@
 </file>
 
 <file path=customXml/itemProps2.xml><?xml version="1.0" encoding="utf-8"?>
-<ds:datastoreItem xmlns:ds="http://schemas.openxmlformats.org/officeDocument/2006/customXml" ds:itemID="{4271C9EE-7E00-4951-A213-26D026278F6C}">
+<ds:datastoreItem xmlns:ds="http://schemas.openxmlformats.org/officeDocument/2006/customXml" ds:itemID="{70E10725-97E8-4FDD-80FB-355C5985A477}">
   <ds:schemaRefs>
     <ds:schemaRef ds:uri="http://schemas.openxmlformats.org/officeDocument/2006/bibliography"/>
   </ds:schemaRefs>

</xml_diff>